<commit_message>
[feat]: auditors sample data and role
</commit_message>
<xml_diff>
--- a/reports/D02/Student#5/07 Requirements - Student #5.docx
+++ b/reports/D02/Student#5/07 Requirements - Student #5.docx
@@ -1728,7 +1728,13 @@
         </w:sdtPr>
         <w:sdtContent>
           <w:r>
-            <w:t xml:space="preserve">    </w:t>
+            <w:t xml:space="preserve">   </w:t>
+          </w:r>
+          <w:r>
+            <w:t xml:space="preserve">X </w:t>
+          </w:r>
+          <w:r>
+            <w:t xml:space="preserve"> </w:t>
           </w:r>
         </w:sdtContent>
       </w:sdt>
@@ -3133,7 +3139,19 @@
             <w:rPr>
               <w:lang w:val="en-US"/>
             </w:rPr>
-            <w:t xml:space="preserve">    </w:t>
+            <w:t xml:space="preserve">  </w:t>
+          </w:r>
+          <w:r>
+            <w:rPr>
+              <w:lang w:val="en-US"/>
+            </w:rPr>
+            <w:t>X</w:t>
+          </w:r>
+          <w:r>
+            <w:rPr>
+              <w:lang w:val="en-US"/>
+            </w:rPr>
+            <w:t xml:space="preserve">  </w:t>
           </w:r>
         </w:sdtContent>
       </w:sdt>
@@ -6160,6 +6178,7 @@
     <w:rsid w:val="00435689"/>
     <w:rsid w:val="004F58FD"/>
     <w:rsid w:val="006D6209"/>
+    <w:rsid w:val="006E5B75"/>
     <w:rsid w:val="00C00023"/>
     <w:rsid w:val="00CE689A"/>
     <w:rsid w:val="00E73661"/>

</xml_diff>